<commit_message>
built patients, assistants, diseases, providers
</commit_message>
<xml_diff>
--- a/KelvinWatsonCS340FinalProject.docx
+++ b/KelvinWatsonCS340FinalProject.docx
@@ -1136,7 +1136,15 @@
           <w:sz w:val="20"/>
           <w:szCs w:val="20"/>
         </w:rPr>
-        <w:t xml:space="preserve"> SET NULL</w:t>
+        <w:t xml:space="preserve"> </w:t>
+      </w:r>
+      <w:r>
+        <w:rPr>
+          <w:rFonts w:ascii="Arial" w:hAnsi="Arial" w:cs="Arial"/>
+          <w:sz w:val="20"/>
+          <w:szCs w:val="20"/>
+        </w:rPr>
+        <w:t>NO ACTION</w:t>
       </w:r>
       <w:r>
         <w:rPr>
@@ -1152,23 +1160,31 @@
           <w:sz w:val="20"/>
           <w:szCs w:val="20"/>
         </w:rPr>
-        <w:t>D</w:t>
-      </w:r>
-      <w:r>
-        <w:rPr>
-          <w:rFonts w:ascii="Arial" w:hAnsi="Arial" w:cs="Arial"/>
-          <w:sz w:val="20"/>
-          <w:szCs w:val="20"/>
-        </w:rPr>
-        <w:t>eleting a medical office assistant should have no impact on the scheduled appointment</w:t>
-      </w:r>
-      <w:r>
-        <w:rPr>
-          <w:rFonts w:ascii="Arial" w:hAnsi="Arial" w:cs="Arial"/>
-          <w:sz w:val="20"/>
-          <w:szCs w:val="20"/>
-        </w:rPr>
-        <w:t>, and the medical office assistant who scheduled the appointment becomes irrelevant and it is more important that the appointment is still available to the patient, even if the medical office assistant who originally scheduled the appointment no longer works in the office</w:t>
+        <w:t>A medical office assistant cannot be deleted as they are tied to an appointment and cannot be set to null in the appointments table</w:t>
+      </w:r>
+      <w:r>
+        <w:rPr>
+          <w:rFonts w:ascii="Arial" w:hAnsi="Arial" w:cs="Arial"/>
+          <w:sz w:val="20"/>
+          <w:szCs w:val="20"/>
+        </w:rPr>
+        <w:t xml:space="preserve">. This is because the </w:t>
+      </w:r>
+      <w:r>
+        <w:rPr>
+          <w:rFonts w:ascii="Arial" w:hAnsi="Arial" w:cs="Arial"/>
+          <w:sz w:val="20"/>
+          <w:szCs w:val="20"/>
+        </w:rPr>
+        <w:t>primary keys</w:t>
+      </w:r>
+      <w:r>
+        <w:rPr>
+          <w:rFonts w:ascii="Arial" w:hAnsi="Arial" w:cs="Arial"/>
+          <w:sz w:val="20"/>
+          <w:szCs w:val="20"/>
+        </w:rPr>
+        <w:t xml:space="preserve"> mID cannot be null</w:t>
       </w:r>
       <w:r>
         <w:rPr>
@@ -1803,7 +1819,23 @@
           <w:sz w:val="20"/>
           <w:szCs w:val="20"/>
         </w:rPr>
-        <w:t>Foregn Key Constraints:</w:t>
+        <w:t>Fore</w:t>
+      </w:r>
+      <w:r>
+        <w:rPr>
+          <w:rFonts w:ascii="Arial" w:hAnsi="Arial" w:cs="Arial"/>
+          <w:sz w:val="20"/>
+          <w:szCs w:val="20"/>
+        </w:rPr>
+        <w:t>i</w:t>
+      </w:r>
+      <w:r>
+        <w:rPr>
+          <w:rFonts w:ascii="Arial" w:hAnsi="Arial" w:cs="Arial"/>
+          <w:sz w:val="20"/>
+          <w:szCs w:val="20"/>
+        </w:rPr>
+        <w:t>gn Key Constraints:</w:t>
       </w:r>
     </w:p>
     <w:p>
@@ -1889,6 +1921,14 @@
           <w:szCs w:val="20"/>
         </w:rPr>
         <w:t>ON DELETE</w:t>
+      </w:r>
+      <w:r>
+        <w:rPr>
+          <w:rFonts w:ascii="Arial" w:hAnsi="Arial" w:cs="Arial"/>
+          <w:sz w:val="20"/>
+          <w:szCs w:val="20"/>
+        </w:rPr>
+        <w:t xml:space="preserve"> CASCADE</w:t>
       </w:r>
       <w:r>
         <w:rPr>
@@ -3193,813 +3233,1185 @@
           <w:szCs w:val="20"/>
         </w:rPr>
         <w:lastRenderedPageBreak/>
-        <w:t>CREATE TABLE healthcare_provider(</w:t>
-      </w:r>
-    </w:p>
-    <w:p>
-      <w:pPr>
-        <w:rPr>
-          <w:rFonts w:cs="Arial"/>
-          <w:sz w:val="20"/>
-          <w:szCs w:val="20"/>
-        </w:rPr>
-      </w:pPr>
-      <w:r>
-        <w:rPr>
-          <w:rFonts w:cs="Arial"/>
-          <w:sz w:val="20"/>
-          <w:szCs w:val="20"/>
-        </w:rPr>
-        <w:t>hID INT( 11 ) NOT NULL AUTO_INCREMENT PRIMARY KEY ,</w:t>
-      </w:r>
-    </w:p>
-    <w:p>
-      <w:pPr>
-        <w:rPr>
-          <w:rFonts w:cs="Arial"/>
-          <w:sz w:val="20"/>
-          <w:szCs w:val="20"/>
-        </w:rPr>
-      </w:pPr>
-      <w:r>
-        <w:rPr>
-          <w:rFonts w:cs="Arial"/>
-          <w:sz w:val="20"/>
-          <w:szCs w:val="20"/>
-        </w:rPr>
-        <w:t>first_name VARCHAR( 255 ) NOT NULL ,</w:t>
-      </w:r>
-    </w:p>
-    <w:p>
-      <w:pPr>
-        <w:rPr>
-          <w:rFonts w:cs="Arial"/>
-          <w:sz w:val="20"/>
-          <w:szCs w:val="20"/>
-        </w:rPr>
-      </w:pPr>
-      <w:r>
-        <w:rPr>
-          <w:rFonts w:cs="Arial"/>
-          <w:sz w:val="20"/>
-          <w:szCs w:val="20"/>
-        </w:rPr>
-        <w:t>last_name VARCHAR( 255 ) NOT NULL ,</w:t>
-      </w:r>
-    </w:p>
-    <w:p>
-      <w:pPr>
-        <w:rPr>
-          <w:rFonts w:cs="Arial"/>
-          <w:sz w:val="20"/>
-          <w:szCs w:val="20"/>
-        </w:rPr>
-      </w:pPr>
-      <w:r>
-        <w:rPr>
-          <w:rFonts w:cs="Arial"/>
-          <w:sz w:val="20"/>
-          <w:szCs w:val="20"/>
-        </w:rPr>
-        <w:t>profession VARCHAR( 255 ) NOT NULL ,</w:t>
-      </w:r>
-    </w:p>
-    <w:p>
-      <w:pPr>
-        <w:rPr>
-          <w:rFonts w:cs="Arial"/>
-          <w:sz w:val="20"/>
-          <w:szCs w:val="20"/>
-        </w:rPr>
-      </w:pPr>
-      <w:r>
-        <w:rPr>
-          <w:rFonts w:cs="Arial"/>
-          <w:sz w:val="20"/>
-          <w:szCs w:val="20"/>
-        </w:rPr>
-        <w:t>license INT( 11 ) UNIQUE</w:t>
-      </w:r>
-    </w:p>
-    <w:p>
-      <w:pPr>
-        <w:rPr>
-          <w:rFonts w:cs="Arial"/>
-          <w:sz w:val="20"/>
-          <w:szCs w:val="20"/>
-        </w:rPr>
-      </w:pPr>
-      <w:r>
-        <w:rPr>
-          <w:rFonts w:cs="Arial"/>
-          <w:sz w:val="20"/>
-          <w:szCs w:val="20"/>
-        </w:rPr>
-        <w:t>) ENGINE = INNODB;</w:t>
-      </w:r>
-    </w:p>
-    <w:p>
-      <w:pPr>
-        <w:rPr>
-          <w:rFonts w:cs="Arial"/>
-          <w:sz w:val="20"/>
-          <w:szCs w:val="20"/>
-        </w:rPr>
-      </w:pPr>
-    </w:p>
-    <w:p>
-      <w:pPr>
-        <w:rPr>
-          <w:rFonts w:cs="Arial"/>
-          <w:sz w:val="20"/>
-          <w:szCs w:val="20"/>
-        </w:rPr>
-      </w:pPr>
-      <w:r>
-        <w:rPr>
-          <w:rFonts w:cs="Arial"/>
-          <w:sz w:val="20"/>
-          <w:szCs w:val="20"/>
-        </w:rPr>
-        <w:t>CREATE TABLE patients(</w:t>
-      </w:r>
-    </w:p>
-    <w:p>
-      <w:pPr>
-        <w:rPr>
-          <w:rFonts w:cs="Arial"/>
-          <w:sz w:val="20"/>
-          <w:szCs w:val="20"/>
-        </w:rPr>
-      </w:pPr>
-      <w:r>
-        <w:rPr>
-          <w:rFonts w:cs="Arial"/>
-          <w:sz w:val="20"/>
-          <w:szCs w:val="20"/>
-        </w:rPr>
-        <w:t>pID INT( 11 ) NOT NULL AUTO_INCREMENT PRIMARY KEY ,</w:t>
-      </w:r>
-    </w:p>
-    <w:p>
-      <w:pPr>
-        <w:rPr>
-          <w:rFonts w:cs="Arial"/>
-          <w:sz w:val="20"/>
-          <w:szCs w:val="20"/>
-        </w:rPr>
-      </w:pPr>
-      <w:r>
-        <w:rPr>
-          <w:rFonts w:cs="Arial"/>
-          <w:sz w:val="20"/>
-          <w:szCs w:val="20"/>
-        </w:rPr>
-        <w:t>first_name VARCHAR( 255 ) NOT NULL ,</w:t>
-      </w:r>
-    </w:p>
-    <w:p>
-      <w:pPr>
-        <w:rPr>
-          <w:rFonts w:cs="Arial"/>
-          <w:sz w:val="20"/>
-          <w:szCs w:val="20"/>
-        </w:rPr>
-      </w:pPr>
-      <w:r>
-        <w:rPr>
-          <w:rFonts w:cs="Arial"/>
-          <w:sz w:val="20"/>
-          <w:szCs w:val="20"/>
-        </w:rPr>
-        <w:t>last_name VARCHAR( 255 ) NOT NULL ,</w:t>
-      </w:r>
-    </w:p>
-    <w:p>
-      <w:pPr>
-        <w:rPr>
-          <w:rFonts w:cs="Arial"/>
-          <w:sz w:val="20"/>
-          <w:szCs w:val="20"/>
-        </w:rPr>
-      </w:pPr>
-      <w:r>
-        <w:rPr>
-          <w:rFonts w:cs="Arial"/>
-          <w:sz w:val="20"/>
-          <w:szCs w:val="20"/>
-        </w:rPr>
-        <w:t>birthdate DATE</w:t>
-      </w:r>
-    </w:p>
-    <w:p>
-      <w:pPr>
-        <w:rPr>
-          <w:rFonts w:cs="Arial"/>
-          <w:sz w:val="20"/>
-          <w:szCs w:val="20"/>
-        </w:rPr>
-      </w:pPr>
-      <w:r>
-        <w:rPr>
-          <w:rFonts w:cs="Arial"/>
-          <w:sz w:val="20"/>
-          <w:szCs w:val="20"/>
-        </w:rPr>
-        <w:t>) ENGINE = INNODB;</w:t>
-      </w:r>
-    </w:p>
-    <w:p>
-      <w:pPr>
-        <w:rPr>
-          <w:rFonts w:cs="Arial"/>
-          <w:sz w:val="20"/>
-          <w:szCs w:val="20"/>
-        </w:rPr>
-      </w:pPr>
-    </w:p>
-    <w:p>
-      <w:pPr>
-        <w:rPr>
-          <w:rFonts w:cs="Arial"/>
-          <w:sz w:val="20"/>
-          <w:szCs w:val="20"/>
-        </w:rPr>
-      </w:pPr>
-      <w:r>
-        <w:rPr>
-          <w:rFonts w:cs="Arial"/>
-          <w:sz w:val="20"/>
-          <w:szCs w:val="20"/>
-        </w:rPr>
-        <w:t>CREATE TABLE appointments(</w:t>
-      </w:r>
-    </w:p>
-    <w:p>
-      <w:pPr>
-        <w:rPr>
-          <w:rFonts w:cs="Arial"/>
-          <w:sz w:val="20"/>
-          <w:szCs w:val="20"/>
-        </w:rPr>
-      </w:pPr>
-      <w:r>
-        <w:rPr>
-          <w:rFonts w:cs="Arial"/>
-          <w:sz w:val="20"/>
-          <w:szCs w:val="20"/>
-        </w:rPr>
-        <w:t>aID INT( 11 ) NOT NULL AUTO_INCREMENT PRIMARY KEY ,</w:t>
-      </w:r>
-    </w:p>
-    <w:p>
-      <w:pPr>
-        <w:rPr>
-          <w:rFonts w:cs="Arial"/>
-          <w:sz w:val="20"/>
-          <w:szCs w:val="20"/>
-        </w:rPr>
-      </w:pPr>
-      <w:r>
-        <w:rPr>
-          <w:rFonts w:cs="Arial"/>
-          <w:sz w:val="20"/>
-          <w:szCs w:val="20"/>
-        </w:rPr>
-        <w:t>date_time DATETIME NOT NULL ,</w:t>
-      </w:r>
-    </w:p>
-    <w:p>
-      <w:pPr>
-        <w:rPr>
-          <w:rFonts w:cs="Arial"/>
-          <w:sz w:val="20"/>
-          <w:szCs w:val="20"/>
-        </w:rPr>
-      </w:pPr>
-      <w:r>
-        <w:rPr>
-          <w:rFonts w:cs="Arial"/>
-          <w:sz w:val="20"/>
-          <w:szCs w:val="20"/>
-        </w:rPr>
-        <w:t>reason TEXT,</w:t>
-      </w:r>
-    </w:p>
-    <w:p>
-      <w:pPr>
-        <w:rPr>
-          <w:rFonts w:cs="Arial"/>
-          <w:sz w:val="20"/>
-          <w:szCs w:val="20"/>
-        </w:rPr>
-      </w:pPr>
-      <w:r>
-        <w:rPr>
-          <w:rFonts w:cs="Arial"/>
-          <w:sz w:val="20"/>
-          <w:szCs w:val="20"/>
-        </w:rPr>
-        <w:t>provider_ID INT( 11 ) NOT NULL ,</w:t>
-      </w:r>
-    </w:p>
-    <w:p>
-      <w:pPr>
-        <w:rPr>
-          <w:rFonts w:cs="Arial"/>
-          <w:sz w:val="20"/>
-          <w:szCs w:val="20"/>
-        </w:rPr>
-      </w:pPr>
-      <w:r>
-        <w:rPr>
-          <w:rFonts w:cs="Arial"/>
-          <w:sz w:val="20"/>
-          <w:szCs w:val="20"/>
-        </w:rPr>
-        <w:t>patient_ID INT( 11 ) NOT NULL ,</w:t>
-      </w:r>
-    </w:p>
-    <w:p>
-      <w:pPr>
-        <w:rPr>
-          <w:rFonts w:cs="Arial"/>
-          <w:sz w:val="20"/>
-          <w:szCs w:val="20"/>
-        </w:rPr>
-      </w:pPr>
-      <w:r>
-        <w:rPr>
-          <w:rFonts w:cs="Arial"/>
-          <w:sz w:val="20"/>
-          <w:szCs w:val="20"/>
-        </w:rPr>
-        <w:t>assistant_ID INT( 11 ) NOT NULL ,</w:t>
-      </w:r>
-    </w:p>
-    <w:p>
-      <w:pPr>
-        <w:rPr>
-          <w:rFonts w:cs="Arial"/>
-          <w:sz w:val="20"/>
-          <w:szCs w:val="20"/>
-        </w:rPr>
-      </w:pPr>
-      <w:r>
-        <w:rPr>
-          <w:rFonts w:cs="Arial"/>
-          <w:sz w:val="20"/>
-          <w:szCs w:val="20"/>
-        </w:rPr>
-        <w:t>FOREIGN KEY ( patient_ID ) REFERENCES patients( pID ) ,</w:t>
-      </w:r>
-    </w:p>
-    <w:p>
-      <w:pPr>
-        <w:rPr>
-          <w:rFonts w:cs="Arial"/>
-          <w:sz w:val="20"/>
-          <w:szCs w:val="20"/>
-        </w:rPr>
-      </w:pPr>
-      <w:r>
-        <w:rPr>
-          <w:rFonts w:cs="Arial"/>
-          <w:sz w:val="20"/>
-          <w:szCs w:val="20"/>
-        </w:rPr>
-        <w:t>FOREIGN KEY ( provider_id ) REFERENCES healthcare_provider( hID ) ,</w:t>
-      </w:r>
-    </w:p>
-    <w:p>
-      <w:pPr>
-        <w:rPr>
-          <w:rFonts w:cs="Arial"/>
-          <w:sz w:val="20"/>
-          <w:szCs w:val="20"/>
-        </w:rPr>
-      </w:pPr>
-      <w:r>
-        <w:rPr>
-          <w:rFonts w:cs="Arial"/>
-          <w:sz w:val="20"/>
-          <w:szCs w:val="20"/>
-        </w:rPr>
-        <w:t>FOREIGN KEY ( assistant_id ) REFERENCES medical_office_assistants( mID )</w:t>
-      </w:r>
-    </w:p>
-    <w:p>
-      <w:pPr>
-        <w:rPr>
-          <w:rFonts w:cs="Arial"/>
-          <w:sz w:val="20"/>
-          <w:szCs w:val="20"/>
-        </w:rPr>
-      </w:pPr>
-      <w:r>
-        <w:rPr>
-          <w:rFonts w:cs="Arial"/>
-          <w:sz w:val="20"/>
-          <w:szCs w:val="20"/>
-        </w:rPr>
-        <w:t>) ENGINE = INNODB;</w:t>
-      </w:r>
-    </w:p>
-    <w:p>
-      <w:pPr>
-        <w:rPr>
-          <w:rFonts w:cs="Arial"/>
-          <w:sz w:val="20"/>
-          <w:szCs w:val="20"/>
-        </w:rPr>
-      </w:pPr>
-    </w:p>
-    <w:p>
-      <w:pPr>
-        <w:rPr>
-          <w:rFonts w:cs="Arial"/>
-          <w:sz w:val="20"/>
-          <w:szCs w:val="20"/>
-        </w:rPr>
-      </w:pPr>
-      <w:r>
-        <w:rPr>
-          <w:rFonts w:cs="Arial"/>
-          <w:sz w:val="20"/>
-          <w:szCs w:val="20"/>
-        </w:rPr>
-        <w:t>CREATE TABLE medications(</w:t>
-      </w:r>
-    </w:p>
-    <w:p>
-      <w:pPr>
-        <w:rPr>
-          <w:rFonts w:cs="Arial"/>
-          <w:sz w:val="20"/>
-          <w:szCs w:val="20"/>
-        </w:rPr>
-      </w:pPr>
-      <w:r>
-        <w:rPr>
-          <w:rFonts w:cs="Arial"/>
-          <w:sz w:val="20"/>
-          <w:szCs w:val="20"/>
-        </w:rPr>
-        <w:t>name varchar(255) PRIMARY KEY,</w:t>
-      </w:r>
-    </w:p>
-    <w:p>
-      <w:pPr>
-        <w:rPr>
-          <w:rFonts w:cs="Arial"/>
-          <w:sz w:val="20"/>
-          <w:szCs w:val="20"/>
-        </w:rPr>
-      </w:pPr>
-      <w:r>
-        <w:rPr>
-          <w:rFonts w:cs="Arial"/>
-          <w:sz w:val="20"/>
-          <w:szCs w:val="20"/>
-        </w:rPr>
-        <w:t>)ENGINE=InnoDB;</w:t>
-      </w:r>
-    </w:p>
-    <w:p>
-      <w:pPr>
-        <w:rPr>
-          <w:rFonts w:cs="Arial"/>
-          <w:sz w:val="20"/>
-          <w:szCs w:val="20"/>
-        </w:rPr>
-      </w:pPr>
-    </w:p>
-    <w:p>
-      <w:pPr>
-        <w:rPr>
-          <w:rFonts w:cs="Arial"/>
-          <w:sz w:val="20"/>
-          <w:szCs w:val="20"/>
-        </w:rPr>
-      </w:pPr>
-      <w:r>
-        <w:rPr>
-          <w:rFonts w:cs="Arial"/>
-          <w:sz w:val="20"/>
-          <w:szCs w:val="20"/>
-        </w:rPr>
-        <w:t>CREATE TABLE medical_conditions(</w:t>
-      </w:r>
-    </w:p>
-    <w:p>
-      <w:pPr>
-        <w:rPr>
-          <w:rFonts w:cs="Arial"/>
-          <w:sz w:val="20"/>
-          <w:szCs w:val="20"/>
-        </w:rPr>
-      </w:pPr>
-      <w:r>
-        <w:rPr>
-          <w:rFonts w:cs="Arial"/>
-          <w:sz w:val="20"/>
-          <w:szCs w:val="20"/>
-        </w:rPr>
-        <w:t>name varchar(255) PRIMARY KEY</w:t>
-      </w:r>
-    </w:p>
-    <w:p>
-      <w:pPr>
-        <w:rPr>
-          <w:rFonts w:cs="Arial"/>
-          <w:sz w:val="20"/>
-          <w:szCs w:val="20"/>
-        </w:rPr>
-      </w:pPr>
-      <w:r>
-        <w:rPr>
-          <w:rFonts w:cs="Arial"/>
-          <w:sz w:val="20"/>
-          <w:szCs w:val="20"/>
-        </w:rPr>
-        <w:t>)ENGINE=InnoDB;</w:t>
-      </w:r>
-    </w:p>
-    <w:p>
-      <w:pPr>
-        <w:rPr>
-          <w:rFonts w:cs="Arial"/>
-          <w:sz w:val="20"/>
-          <w:szCs w:val="20"/>
-        </w:rPr>
-      </w:pPr>
-    </w:p>
-    <w:p>
-      <w:pPr>
-        <w:rPr>
-          <w:rFonts w:cs="Arial"/>
-          <w:sz w:val="20"/>
-          <w:szCs w:val="20"/>
-        </w:rPr>
-      </w:pPr>
-      <w:r>
-        <w:rPr>
-          <w:rFonts w:cs="Arial"/>
-          <w:sz w:val="20"/>
-          <w:szCs w:val="20"/>
-        </w:rPr>
-        <w:t>CREATE TABLE takes(</w:t>
-      </w:r>
-    </w:p>
-    <w:p>
-      <w:pPr>
-        <w:rPr>
-          <w:rFonts w:cs="Arial"/>
-          <w:sz w:val="20"/>
-          <w:szCs w:val="20"/>
-        </w:rPr>
-      </w:pPr>
-      <w:r>
-        <w:rPr>
-          <w:rFonts w:cs="Arial"/>
-          <w:sz w:val="20"/>
-          <w:szCs w:val="20"/>
-        </w:rPr>
-        <w:t>patient_ID INT( 11 ) NOT NULL ,</w:t>
-      </w:r>
-    </w:p>
-    <w:p>
-      <w:pPr>
-        <w:rPr>
-          <w:rFonts w:cs="Arial"/>
-          <w:sz w:val="20"/>
-          <w:szCs w:val="20"/>
-        </w:rPr>
-      </w:pPr>
-      <w:r>
-        <w:rPr>
-          <w:rFonts w:cs="Arial"/>
-          <w:sz w:val="20"/>
-          <w:szCs w:val="20"/>
-        </w:rPr>
-        <w:t>drug_name VARCHAR( 255 ) NOT NULL ,</w:t>
-      </w:r>
-    </w:p>
-    <w:p>
-      <w:pPr>
-        <w:rPr>
-          <w:rFonts w:cs="Arial"/>
-          <w:sz w:val="20"/>
-          <w:szCs w:val="20"/>
-        </w:rPr>
-      </w:pPr>
-      <w:r>
-        <w:rPr>
-          <w:rFonts w:cs="Arial"/>
-          <w:sz w:val="20"/>
-          <w:szCs w:val="20"/>
-        </w:rPr>
-        <w:t>FOREIGN KEY ( patient_ID ) REFERENCES patients( pID ) ,</w:t>
-      </w:r>
-    </w:p>
-    <w:p>
-      <w:pPr>
-        <w:rPr>
-          <w:rFonts w:cs="Arial"/>
-          <w:sz w:val="20"/>
-          <w:szCs w:val="20"/>
-        </w:rPr>
-      </w:pPr>
-      <w:r>
-        <w:rPr>
-          <w:rFonts w:cs="Arial"/>
-          <w:sz w:val="20"/>
-          <w:szCs w:val="20"/>
-        </w:rPr>
-        <w:t>FOREIGN KEY ( drug_name ) REFERENCES medications( name ) ,</w:t>
-      </w:r>
-    </w:p>
-    <w:p>
-      <w:pPr>
-        <w:rPr>
-          <w:rFonts w:cs="Arial"/>
-          <w:sz w:val="20"/>
-          <w:szCs w:val="20"/>
-        </w:rPr>
-      </w:pPr>
-      <w:r>
-        <w:rPr>
-          <w:rFonts w:cs="Arial"/>
-          <w:sz w:val="20"/>
-          <w:szCs w:val="20"/>
-        </w:rPr>
-        <w:t>PRIMARY KEY ( patient_ID, drug_name )</w:t>
-      </w:r>
-    </w:p>
-    <w:p>
-      <w:pPr>
-        <w:rPr>
-          <w:rFonts w:cs="Arial"/>
-          <w:sz w:val="20"/>
-          <w:szCs w:val="20"/>
-        </w:rPr>
-      </w:pPr>
-      <w:r>
-        <w:rPr>
-          <w:rFonts w:cs="Arial"/>
-          <w:sz w:val="20"/>
-          <w:szCs w:val="20"/>
-        </w:rPr>
-        <w:t>) ENGINE = INNODB</w:t>
-      </w:r>
-    </w:p>
-    <w:p>
-      <w:pPr>
-        <w:rPr>
-          <w:rFonts w:cs="Arial"/>
-          <w:sz w:val="20"/>
-          <w:szCs w:val="20"/>
-        </w:rPr>
-      </w:pPr>
-    </w:p>
-    <w:p>
-      <w:pPr>
-        <w:rPr>
-          <w:rFonts w:cs="Arial"/>
-          <w:sz w:val="20"/>
-          <w:szCs w:val="20"/>
-        </w:rPr>
-      </w:pPr>
-      <w:r>
-        <w:rPr>
-          <w:rFonts w:cs="Arial"/>
-          <w:sz w:val="20"/>
-          <w:szCs w:val="20"/>
-        </w:rPr>
-        <w:t>CREATE TABLE diagnosed(</w:t>
-      </w:r>
-    </w:p>
-    <w:p>
-      <w:pPr>
-        <w:rPr>
-          <w:rFonts w:cs="Arial"/>
-          <w:sz w:val="20"/>
-          <w:szCs w:val="20"/>
-        </w:rPr>
-      </w:pPr>
-      <w:r>
-        <w:rPr>
-          <w:rFonts w:cs="Arial"/>
-          <w:sz w:val="20"/>
-          <w:szCs w:val="20"/>
-        </w:rPr>
-        <w:t>patient_ID INT( 11 ) NOT NULL ,</w:t>
-      </w:r>
-    </w:p>
-    <w:p>
-      <w:pPr>
-        <w:rPr>
-          <w:rFonts w:cs="Arial"/>
-          <w:sz w:val="20"/>
-          <w:szCs w:val="20"/>
-        </w:rPr>
-      </w:pPr>
-      <w:r>
-        <w:rPr>
-          <w:rFonts w:cs="Arial"/>
-          <w:sz w:val="20"/>
-          <w:szCs w:val="20"/>
-        </w:rPr>
-        <w:t>diagnosis VARCHAR( 255 ) NOT NULL ,</w:t>
-      </w:r>
-    </w:p>
-    <w:p>
-      <w:pPr>
-        <w:rPr>
-          <w:rFonts w:cs="Arial"/>
-          <w:sz w:val="20"/>
-          <w:szCs w:val="20"/>
-        </w:rPr>
-      </w:pPr>
-      <w:r>
-        <w:rPr>
-          <w:rFonts w:cs="Arial"/>
-          <w:sz w:val="20"/>
-          <w:szCs w:val="20"/>
-        </w:rPr>
-        <w:t>FOREIGN KEY ( patient_ID ) REFERENCES patients( pID ) ,</w:t>
-      </w:r>
-    </w:p>
-    <w:p>
-      <w:pPr>
-        <w:rPr>
-          <w:rFonts w:cs="Arial"/>
-          <w:sz w:val="20"/>
-          <w:szCs w:val="20"/>
-        </w:rPr>
-      </w:pPr>
-      <w:r>
-        <w:rPr>
-          <w:rFonts w:cs="Arial"/>
-          <w:sz w:val="20"/>
-          <w:szCs w:val="20"/>
-        </w:rPr>
-        <w:t>FOREIGN KEY ( diagnosis ) REFERENCES medical_conditions( name ) ,</w:t>
-      </w:r>
-    </w:p>
-    <w:p>
-      <w:pPr>
-        <w:rPr>
-          <w:rFonts w:cs="Arial"/>
-          <w:sz w:val="20"/>
-          <w:szCs w:val="20"/>
-        </w:rPr>
-      </w:pPr>
-      <w:r>
-        <w:rPr>
-          <w:rFonts w:cs="Arial"/>
-          <w:sz w:val="20"/>
-          <w:szCs w:val="20"/>
-        </w:rPr>
-        <w:t>PRIMARY KEY ( patient_ID, diagnosis )</w:t>
-      </w:r>
-    </w:p>
-    <w:p>
-      <w:pPr>
-        <w:rPr>
-          <w:rFonts w:cs="Arial"/>
-          <w:sz w:val="20"/>
-          <w:szCs w:val="20"/>
-        </w:rPr>
-      </w:pPr>
-      <w:r>
-        <w:rPr>
-          <w:rFonts w:cs="Arial"/>
-          <w:sz w:val="20"/>
-          <w:szCs w:val="20"/>
-        </w:rPr>
-        <w:t>) ENGINE = INNODB;</w:t>
-      </w:r>
-    </w:p>
-    <w:p>
-      <w:pPr>
-        <w:rPr>
-          <w:rFonts w:cs="Arial"/>
-          <w:sz w:val="20"/>
-          <w:szCs w:val="20"/>
-        </w:rPr>
-      </w:pPr>
-    </w:p>
-    <w:p>
-      <w:pPr>
-        <w:rPr>
-          <w:rFonts w:cs="Arial"/>
-          <w:sz w:val="20"/>
-          <w:szCs w:val="20"/>
-        </w:rPr>
-      </w:pPr>
+        <w:t>CREATE TABLE healthcare_provider</w:t>
+      </w:r>
+      <w:r>
+        <w:rPr>
+          <w:rFonts w:cs="Arial"/>
+          <w:sz w:val="20"/>
+          <w:szCs w:val="20"/>
+        </w:rPr>
+        <w:t>s</w:t>
+      </w:r>
       <w:bookmarkStart w:id="0" w:name="_GoBack"/>
       <w:bookmarkEnd w:id="0"/>
+      <w:r>
+        <w:rPr>
+          <w:rFonts w:cs="Arial"/>
+          <w:sz w:val="20"/>
+          <w:szCs w:val="20"/>
+        </w:rPr>
+        <w:t>(</w:t>
+      </w:r>
+    </w:p>
+    <w:p>
+      <w:pPr>
+        <w:rPr>
+          <w:rFonts w:cs="Arial"/>
+          <w:sz w:val="20"/>
+          <w:szCs w:val="20"/>
+        </w:rPr>
+      </w:pPr>
+      <w:r>
+        <w:rPr>
+          <w:rFonts w:cs="Arial"/>
+          <w:sz w:val="20"/>
+          <w:szCs w:val="20"/>
+        </w:rPr>
+        <w:t>hID INT( 11 ) NOT NULL AUTO_INCREMENT PRIMARY KEY ,</w:t>
+      </w:r>
+    </w:p>
+    <w:p>
+      <w:pPr>
+        <w:rPr>
+          <w:rFonts w:cs="Arial"/>
+          <w:sz w:val="20"/>
+          <w:szCs w:val="20"/>
+        </w:rPr>
+      </w:pPr>
+      <w:r>
+        <w:rPr>
+          <w:rFonts w:cs="Arial"/>
+          <w:sz w:val="20"/>
+          <w:szCs w:val="20"/>
+        </w:rPr>
+        <w:t>first_name VARCHAR( 255 ) NOT NULL ,</w:t>
+      </w:r>
+    </w:p>
+    <w:p>
+      <w:pPr>
+        <w:rPr>
+          <w:rFonts w:cs="Arial"/>
+          <w:sz w:val="20"/>
+          <w:szCs w:val="20"/>
+        </w:rPr>
+      </w:pPr>
+      <w:r>
+        <w:rPr>
+          <w:rFonts w:cs="Arial"/>
+          <w:sz w:val="20"/>
+          <w:szCs w:val="20"/>
+        </w:rPr>
+        <w:t>last_name VARCHAR( 255 ) NOT NULL ,</w:t>
+      </w:r>
+    </w:p>
+    <w:p>
+      <w:pPr>
+        <w:rPr>
+          <w:rFonts w:cs="Arial"/>
+          <w:sz w:val="20"/>
+          <w:szCs w:val="20"/>
+        </w:rPr>
+      </w:pPr>
+      <w:r>
+        <w:rPr>
+          <w:rFonts w:cs="Arial"/>
+          <w:sz w:val="20"/>
+          <w:szCs w:val="20"/>
+        </w:rPr>
+        <w:t>profession VARCHAR( 255 ) NOT NULL ,</w:t>
+      </w:r>
+    </w:p>
+    <w:p>
+      <w:pPr>
+        <w:rPr>
+          <w:rFonts w:cs="Arial"/>
+          <w:sz w:val="20"/>
+          <w:szCs w:val="20"/>
+        </w:rPr>
+      </w:pPr>
+      <w:r>
+        <w:rPr>
+          <w:rFonts w:cs="Arial"/>
+          <w:sz w:val="20"/>
+          <w:szCs w:val="20"/>
+        </w:rPr>
+        <w:t>license INT( 11 ) UNIQUE</w:t>
+      </w:r>
+    </w:p>
+    <w:p>
+      <w:pPr>
+        <w:rPr>
+          <w:rFonts w:cs="Arial"/>
+          <w:sz w:val="20"/>
+          <w:szCs w:val="20"/>
+        </w:rPr>
+      </w:pPr>
+      <w:r>
+        <w:rPr>
+          <w:rFonts w:cs="Arial"/>
+          <w:sz w:val="20"/>
+          <w:szCs w:val="20"/>
+        </w:rPr>
+        <w:t>) ENGINE = INNODB;</w:t>
+      </w:r>
+    </w:p>
+    <w:p>
+      <w:pPr>
+        <w:rPr>
+          <w:rFonts w:cs="Arial"/>
+          <w:sz w:val="20"/>
+          <w:szCs w:val="20"/>
+        </w:rPr>
+      </w:pPr>
+    </w:p>
+    <w:p>
+      <w:pPr>
+        <w:rPr>
+          <w:rFonts w:cs="Arial"/>
+          <w:sz w:val="20"/>
+          <w:szCs w:val="20"/>
+        </w:rPr>
+      </w:pPr>
+      <w:r>
+        <w:rPr>
+          <w:rFonts w:cs="Arial"/>
+          <w:sz w:val="20"/>
+          <w:szCs w:val="20"/>
+        </w:rPr>
+        <w:t>CREATE TABLE patients(</w:t>
+      </w:r>
+    </w:p>
+    <w:p>
+      <w:pPr>
+        <w:rPr>
+          <w:rFonts w:cs="Arial"/>
+          <w:sz w:val="20"/>
+          <w:szCs w:val="20"/>
+        </w:rPr>
+      </w:pPr>
+      <w:r>
+        <w:rPr>
+          <w:rFonts w:cs="Arial"/>
+          <w:sz w:val="20"/>
+          <w:szCs w:val="20"/>
+        </w:rPr>
+        <w:t>pID INT( 11 ) NOT NULL AUTO_INCREMENT PRIMARY KEY ,</w:t>
+      </w:r>
+    </w:p>
+    <w:p>
+      <w:pPr>
+        <w:rPr>
+          <w:rFonts w:cs="Arial"/>
+          <w:sz w:val="20"/>
+          <w:szCs w:val="20"/>
+        </w:rPr>
+      </w:pPr>
+      <w:r>
+        <w:rPr>
+          <w:rFonts w:cs="Arial"/>
+          <w:sz w:val="20"/>
+          <w:szCs w:val="20"/>
+        </w:rPr>
+        <w:t>first_name VARCHAR( 255 ) NOT NULL ,</w:t>
+      </w:r>
+    </w:p>
+    <w:p>
+      <w:pPr>
+        <w:rPr>
+          <w:rFonts w:cs="Arial"/>
+          <w:sz w:val="20"/>
+          <w:szCs w:val="20"/>
+        </w:rPr>
+      </w:pPr>
+      <w:r>
+        <w:rPr>
+          <w:rFonts w:cs="Arial"/>
+          <w:sz w:val="20"/>
+          <w:szCs w:val="20"/>
+        </w:rPr>
+        <w:t>last_name VARCHAR( 255 ) NOT NULL ,</w:t>
+      </w:r>
+    </w:p>
+    <w:p>
+      <w:pPr>
+        <w:rPr>
+          <w:rFonts w:cs="Arial"/>
+          <w:sz w:val="20"/>
+          <w:szCs w:val="20"/>
+        </w:rPr>
+      </w:pPr>
+      <w:r>
+        <w:rPr>
+          <w:rFonts w:cs="Arial"/>
+          <w:sz w:val="20"/>
+          <w:szCs w:val="20"/>
+        </w:rPr>
+        <w:t>birthdate DATE</w:t>
+      </w:r>
+    </w:p>
+    <w:p>
+      <w:pPr>
+        <w:rPr>
+          <w:rFonts w:cs="Arial"/>
+          <w:sz w:val="20"/>
+          <w:szCs w:val="20"/>
+        </w:rPr>
+      </w:pPr>
+      <w:r>
+        <w:rPr>
+          <w:rFonts w:cs="Arial"/>
+          <w:sz w:val="20"/>
+          <w:szCs w:val="20"/>
+        </w:rPr>
+        <w:t>) ENGINE = INNODB;</w:t>
+      </w:r>
+    </w:p>
+    <w:p>
+      <w:pPr>
+        <w:rPr>
+          <w:rFonts w:cs="Arial"/>
+          <w:sz w:val="20"/>
+          <w:szCs w:val="20"/>
+        </w:rPr>
+      </w:pPr>
+    </w:p>
+    <w:p>
+      <w:pPr>
+        <w:rPr>
+          <w:rFonts w:cs="Arial"/>
+          <w:sz w:val="20"/>
+          <w:szCs w:val="20"/>
+        </w:rPr>
+      </w:pPr>
+      <w:r>
+        <w:rPr>
+          <w:rFonts w:cs="Arial"/>
+          <w:sz w:val="20"/>
+          <w:szCs w:val="20"/>
+        </w:rPr>
+        <w:t>CREATE TABLE appointments(</w:t>
+      </w:r>
+    </w:p>
+    <w:p>
+      <w:pPr>
+        <w:rPr>
+          <w:rFonts w:cs="Arial"/>
+          <w:sz w:val="20"/>
+          <w:szCs w:val="20"/>
+        </w:rPr>
+      </w:pPr>
+      <w:r>
+        <w:rPr>
+          <w:rFonts w:cs="Arial"/>
+          <w:sz w:val="20"/>
+          <w:szCs w:val="20"/>
+        </w:rPr>
+        <w:t>aID INT( 11 ) NOT NULL AUTO_INCREMENT PRIMARY KEY ,</w:t>
+      </w:r>
+    </w:p>
+    <w:p>
+      <w:pPr>
+        <w:rPr>
+          <w:rFonts w:cs="Arial"/>
+          <w:sz w:val="20"/>
+          <w:szCs w:val="20"/>
+        </w:rPr>
+      </w:pPr>
+      <w:r>
+        <w:rPr>
+          <w:rFonts w:cs="Arial"/>
+          <w:sz w:val="20"/>
+          <w:szCs w:val="20"/>
+        </w:rPr>
+        <w:t>date_time DATETIME NOT NULL ,</w:t>
+      </w:r>
+    </w:p>
+    <w:p>
+      <w:pPr>
+        <w:rPr>
+          <w:rFonts w:cs="Arial"/>
+          <w:sz w:val="20"/>
+          <w:szCs w:val="20"/>
+        </w:rPr>
+      </w:pPr>
+      <w:r>
+        <w:rPr>
+          <w:rFonts w:cs="Arial"/>
+          <w:sz w:val="20"/>
+          <w:szCs w:val="20"/>
+        </w:rPr>
+        <w:t>reason TEXT,</w:t>
+      </w:r>
+    </w:p>
+    <w:p>
+      <w:pPr>
+        <w:rPr>
+          <w:rFonts w:cs="Arial"/>
+          <w:sz w:val="20"/>
+          <w:szCs w:val="20"/>
+        </w:rPr>
+      </w:pPr>
+      <w:r>
+        <w:rPr>
+          <w:rFonts w:cs="Arial"/>
+          <w:sz w:val="20"/>
+          <w:szCs w:val="20"/>
+        </w:rPr>
+        <w:t>provider_ID INT( 11 ) NOT NULL ,</w:t>
+      </w:r>
+    </w:p>
+    <w:p>
+      <w:pPr>
+        <w:rPr>
+          <w:rFonts w:cs="Arial"/>
+          <w:sz w:val="20"/>
+          <w:szCs w:val="20"/>
+        </w:rPr>
+      </w:pPr>
+      <w:r>
+        <w:rPr>
+          <w:rFonts w:cs="Arial"/>
+          <w:sz w:val="20"/>
+          <w:szCs w:val="20"/>
+        </w:rPr>
+        <w:t>patient_ID INT( 11 ) NOT NULL ,</w:t>
+      </w:r>
+    </w:p>
+    <w:p>
+      <w:pPr>
+        <w:rPr>
+          <w:rFonts w:cs="Arial"/>
+          <w:sz w:val="20"/>
+          <w:szCs w:val="20"/>
+        </w:rPr>
+      </w:pPr>
+      <w:r>
+        <w:rPr>
+          <w:rFonts w:cs="Arial"/>
+          <w:sz w:val="20"/>
+          <w:szCs w:val="20"/>
+        </w:rPr>
+        <w:t>assistant_ID INT( 11 ) NOT NULL ,</w:t>
+      </w:r>
+    </w:p>
+    <w:p>
+      <w:pPr>
+        <w:rPr>
+          <w:rFonts w:cs="Arial"/>
+          <w:sz w:val="20"/>
+          <w:szCs w:val="20"/>
+        </w:rPr>
+      </w:pPr>
+      <w:r>
+        <w:rPr>
+          <w:rFonts w:cs="Arial"/>
+          <w:sz w:val="20"/>
+          <w:szCs w:val="20"/>
+        </w:rPr>
+        <w:t xml:space="preserve">FOREIGN KEY ( patient_ID ) REFERENCES patients( pID ) </w:t>
+      </w:r>
+    </w:p>
+    <w:p>
+      <w:pPr>
+        <w:ind w:firstLine="720"/>
+        <w:rPr>
+          <w:rFonts w:cs="Arial"/>
+          <w:sz w:val="20"/>
+          <w:szCs w:val="20"/>
+        </w:rPr>
+      </w:pPr>
+      <w:r>
+        <w:rPr>
+          <w:rFonts w:cs="Arial"/>
+          <w:sz w:val="20"/>
+          <w:szCs w:val="20"/>
+        </w:rPr>
+        <w:t xml:space="preserve">ON UPDATE CASCADE </w:t>
+      </w:r>
+    </w:p>
+    <w:p>
+      <w:pPr>
+        <w:ind w:left="720"/>
+        <w:rPr>
+          <w:rFonts w:cs="Arial"/>
+          <w:sz w:val="20"/>
+          <w:szCs w:val="20"/>
+        </w:rPr>
+      </w:pPr>
+      <w:r>
+        <w:rPr>
+          <w:rFonts w:cs="Arial"/>
+          <w:sz w:val="20"/>
+          <w:szCs w:val="20"/>
+        </w:rPr>
+        <w:t>ON DELETE CASCADE</w:t>
+      </w:r>
+      <w:r>
+        <w:rPr>
+          <w:rFonts w:cs="Arial"/>
+          <w:sz w:val="20"/>
+          <w:szCs w:val="20"/>
+        </w:rPr>
+        <w:t>,</w:t>
+      </w:r>
+    </w:p>
+    <w:p>
+      <w:pPr>
+        <w:rPr>
+          <w:rFonts w:cs="Arial"/>
+          <w:sz w:val="20"/>
+          <w:szCs w:val="20"/>
+        </w:rPr>
+      </w:pPr>
+      <w:r>
+        <w:rPr>
+          <w:rFonts w:cs="Arial"/>
+          <w:sz w:val="20"/>
+          <w:szCs w:val="20"/>
+        </w:rPr>
+        <w:t>FOREIGN KEY ( provider_id ) REFERE</w:t>
+      </w:r>
+      <w:r>
+        <w:rPr>
+          <w:rFonts w:cs="Arial"/>
+          <w:sz w:val="20"/>
+          <w:szCs w:val="20"/>
+        </w:rPr>
+        <w:t>NCES healthcare_provider( hID )</w:t>
+      </w:r>
+    </w:p>
+    <w:p>
+      <w:pPr>
+        <w:ind w:firstLine="720"/>
+        <w:rPr>
+          <w:rFonts w:cs="Arial"/>
+          <w:sz w:val="20"/>
+          <w:szCs w:val="20"/>
+        </w:rPr>
+      </w:pPr>
+      <w:r>
+        <w:rPr>
+          <w:rFonts w:cs="Arial"/>
+          <w:sz w:val="20"/>
+          <w:szCs w:val="20"/>
+        </w:rPr>
+        <w:t>ON UPDATE CASCADE</w:t>
+      </w:r>
+    </w:p>
+    <w:p>
+      <w:pPr>
+        <w:ind w:left="720"/>
+        <w:rPr>
+          <w:rFonts w:cs="Arial"/>
+          <w:sz w:val="20"/>
+          <w:szCs w:val="20"/>
+        </w:rPr>
+      </w:pPr>
+      <w:r>
+        <w:rPr>
+          <w:rFonts w:cs="Arial"/>
+          <w:sz w:val="20"/>
+          <w:szCs w:val="20"/>
+        </w:rPr>
+        <w:t>ON DELETE CASCADE</w:t>
+      </w:r>
+      <w:r>
+        <w:rPr>
+          <w:rFonts w:cs="Arial"/>
+          <w:sz w:val="20"/>
+          <w:szCs w:val="20"/>
+        </w:rPr>
+        <w:t>,</w:t>
+      </w:r>
+    </w:p>
+    <w:p>
+      <w:pPr>
+        <w:rPr>
+          <w:rFonts w:cs="Arial"/>
+          <w:sz w:val="20"/>
+          <w:szCs w:val="20"/>
+        </w:rPr>
+      </w:pPr>
+      <w:r>
+        <w:rPr>
+          <w:rFonts w:cs="Arial"/>
+          <w:sz w:val="20"/>
+          <w:szCs w:val="20"/>
+        </w:rPr>
+        <w:t>FOREIGN KEY ( assistant_id ) REFERENCES medical_office_assistants( mID )</w:t>
+      </w:r>
+    </w:p>
+    <w:p>
+      <w:pPr>
+        <w:rPr>
+          <w:rFonts w:cs="Arial"/>
+          <w:sz w:val="20"/>
+          <w:szCs w:val="20"/>
+        </w:rPr>
+      </w:pPr>
+      <w:r>
+        <w:rPr>
+          <w:rFonts w:cs="Arial"/>
+          <w:sz w:val="20"/>
+          <w:szCs w:val="20"/>
+        </w:rPr>
+        <w:tab/>
+        <w:t>ON UPDATE CASCADE</w:t>
+      </w:r>
+      <w:r>
+        <w:rPr>
+          <w:rFonts w:cs="Arial"/>
+          <w:sz w:val="20"/>
+          <w:szCs w:val="20"/>
+        </w:rPr>
+        <w:br/>
+      </w:r>
+      <w:r>
+        <w:rPr>
+          <w:rFonts w:cs="Arial"/>
+          <w:sz w:val="20"/>
+          <w:szCs w:val="20"/>
+        </w:rPr>
+        <w:tab/>
+        <w:t xml:space="preserve">ON DELETE </w:t>
+      </w:r>
+      <w:r>
+        <w:rPr>
+          <w:rFonts w:cs="Arial"/>
+          <w:sz w:val="20"/>
+          <w:szCs w:val="20"/>
+        </w:rPr>
+        <w:t>NO ACTION</w:t>
+      </w:r>
+    </w:p>
+    <w:p>
+      <w:pPr>
+        <w:rPr>
+          <w:rFonts w:cs="Arial"/>
+          <w:sz w:val="20"/>
+          <w:szCs w:val="20"/>
+        </w:rPr>
+      </w:pPr>
+      <w:r>
+        <w:rPr>
+          <w:rFonts w:cs="Arial"/>
+          <w:sz w:val="20"/>
+          <w:szCs w:val="20"/>
+        </w:rPr>
+        <w:t>) ENGINE = INNODB;</w:t>
+      </w:r>
+    </w:p>
+    <w:p>
+      <w:pPr>
+        <w:rPr>
+          <w:rFonts w:cs="Arial"/>
+          <w:sz w:val="20"/>
+          <w:szCs w:val="20"/>
+        </w:rPr>
+      </w:pPr>
+    </w:p>
+    <w:p>
+      <w:pPr>
+        <w:rPr>
+          <w:rFonts w:cs="Arial"/>
+          <w:sz w:val="20"/>
+          <w:szCs w:val="20"/>
+        </w:rPr>
+      </w:pPr>
+      <w:r>
+        <w:rPr>
+          <w:rFonts w:cs="Arial"/>
+          <w:sz w:val="20"/>
+          <w:szCs w:val="20"/>
+        </w:rPr>
+        <w:t>CREATE TABLE medications(</w:t>
+      </w:r>
+    </w:p>
+    <w:p>
+      <w:pPr>
+        <w:rPr>
+          <w:rFonts w:cs="Arial"/>
+          <w:sz w:val="20"/>
+          <w:szCs w:val="20"/>
+        </w:rPr>
+      </w:pPr>
+      <w:r>
+        <w:rPr>
+          <w:rFonts w:cs="Arial"/>
+          <w:sz w:val="20"/>
+          <w:szCs w:val="20"/>
+        </w:rPr>
+        <w:t>name varchar(255) PRIMARY KEY</w:t>
+      </w:r>
+    </w:p>
+    <w:p>
+      <w:pPr>
+        <w:rPr>
+          <w:rFonts w:cs="Arial"/>
+          <w:sz w:val="20"/>
+          <w:szCs w:val="20"/>
+        </w:rPr>
+      </w:pPr>
+      <w:r>
+        <w:rPr>
+          <w:rFonts w:cs="Arial"/>
+          <w:sz w:val="20"/>
+          <w:szCs w:val="20"/>
+        </w:rPr>
+        <w:t>)ENGINE=InnoDB;</w:t>
+      </w:r>
+    </w:p>
+    <w:p>
+      <w:pPr>
+        <w:rPr>
+          <w:rFonts w:cs="Arial"/>
+          <w:sz w:val="20"/>
+          <w:szCs w:val="20"/>
+        </w:rPr>
+      </w:pPr>
+    </w:p>
+    <w:p>
+      <w:pPr>
+        <w:rPr>
+          <w:rFonts w:cs="Arial"/>
+          <w:sz w:val="20"/>
+          <w:szCs w:val="20"/>
+        </w:rPr>
+      </w:pPr>
+      <w:r>
+        <w:rPr>
+          <w:rFonts w:cs="Arial"/>
+          <w:sz w:val="20"/>
+          <w:szCs w:val="20"/>
+        </w:rPr>
+        <w:t>CREATE TABLE medical_conditions(</w:t>
+      </w:r>
+    </w:p>
+    <w:p>
+      <w:pPr>
+        <w:rPr>
+          <w:rFonts w:cs="Arial"/>
+          <w:sz w:val="20"/>
+          <w:szCs w:val="20"/>
+        </w:rPr>
+      </w:pPr>
+      <w:r>
+        <w:rPr>
+          <w:rFonts w:cs="Arial"/>
+          <w:sz w:val="20"/>
+          <w:szCs w:val="20"/>
+        </w:rPr>
+        <w:t>name varchar(255) PRIMARY KEY</w:t>
+      </w:r>
+    </w:p>
+    <w:p>
+      <w:pPr>
+        <w:rPr>
+          <w:rFonts w:cs="Arial"/>
+          <w:sz w:val="20"/>
+          <w:szCs w:val="20"/>
+        </w:rPr>
+      </w:pPr>
+      <w:r>
+        <w:rPr>
+          <w:rFonts w:cs="Arial"/>
+          <w:sz w:val="20"/>
+          <w:szCs w:val="20"/>
+        </w:rPr>
+        <w:t>)ENGINE=InnoDB;</w:t>
+      </w:r>
+    </w:p>
+    <w:p>
+      <w:pPr>
+        <w:rPr>
+          <w:rFonts w:cs="Arial"/>
+          <w:sz w:val="20"/>
+          <w:szCs w:val="20"/>
+        </w:rPr>
+      </w:pPr>
+    </w:p>
+    <w:p>
+      <w:pPr>
+        <w:rPr>
+          <w:rFonts w:cs="Arial"/>
+          <w:sz w:val="20"/>
+          <w:szCs w:val="20"/>
+        </w:rPr>
+      </w:pPr>
+      <w:r>
+        <w:rPr>
+          <w:rFonts w:cs="Arial"/>
+          <w:sz w:val="20"/>
+          <w:szCs w:val="20"/>
+        </w:rPr>
+        <w:t>CREATE TABLE takes(</w:t>
+      </w:r>
+    </w:p>
+    <w:p>
+      <w:pPr>
+        <w:rPr>
+          <w:rFonts w:cs="Arial"/>
+          <w:sz w:val="20"/>
+          <w:szCs w:val="20"/>
+        </w:rPr>
+      </w:pPr>
+      <w:r>
+        <w:rPr>
+          <w:rFonts w:cs="Arial"/>
+          <w:sz w:val="20"/>
+          <w:szCs w:val="20"/>
+        </w:rPr>
+        <w:t>patient_ID INT( 11 ) NOT NULL ,</w:t>
+      </w:r>
+    </w:p>
+    <w:p>
+      <w:pPr>
+        <w:rPr>
+          <w:rFonts w:cs="Arial"/>
+          <w:sz w:val="20"/>
+          <w:szCs w:val="20"/>
+        </w:rPr>
+      </w:pPr>
+      <w:r>
+        <w:rPr>
+          <w:rFonts w:cs="Arial"/>
+          <w:sz w:val="20"/>
+          <w:szCs w:val="20"/>
+        </w:rPr>
+        <w:t>drug_name VARCHAR( 255 ) NOT NULL ,</w:t>
+      </w:r>
+    </w:p>
+    <w:p>
+      <w:pPr>
+        <w:rPr>
+          <w:rFonts w:cs="Arial"/>
+          <w:sz w:val="20"/>
+          <w:szCs w:val="20"/>
+        </w:rPr>
+      </w:pPr>
+      <w:r>
+        <w:rPr>
+          <w:rFonts w:cs="Arial"/>
+          <w:sz w:val="20"/>
+          <w:szCs w:val="20"/>
+        </w:rPr>
+        <w:t xml:space="preserve">FOREIGN KEY ( patient_ID ) REFERENCES patients( pID ) </w:t>
+      </w:r>
+    </w:p>
+    <w:p>
+      <w:pPr>
+        <w:ind w:firstLine="720"/>
+        <w:rPr>
+          <w:rFonts w:cs="Arial"/>
+          <w:sz w:val="20"/>
+          <w:szCs w:val="20"/>
+        </w:rPr>
+      </w:pPr>
+      <w:r>
+        <w:rPr>
+          <w:rFonts w:cs="Arial"/>
+          <w:sz w:val="20"/>
+          <w:szCs w:val="20"/>
+        </w:rPr>
+        <w:t>ON UPDATE CASCADE</w:t>
+      </w:r>
+    </w:p>
+    <w:p>
+      <w:pPr>
+        <w:ind w:firstLine="720"/>
+        <w:rPr>
+          <w:rFonts w:cs="Arial"/>
+          <w:sz w:val="20"/>
+          <w:szCs w:val="20"/>
+        </w:rPr>
+      </w:pPr>
+      <w:r>
+        <w:rPr>
+          <w:rFonts w:cs="Arial"/>
+          <w:sz w:val="20"/>
+          <w:szCs w:val="20"/>
+        </w:rPr>
+        <w:t>ON DELETE CASCADE</w:t>
+      </w:r>
+      <w:r>
+        <w:rPr>
+          <w:rFonts w:cs="Arial"/>
+          <w:sz w:val="20"/>
+          <w:szCs w:val="20"/>
+        </w:rPr>
+        <w:t>,</w:t>
+      </w:r>
+    </w:p>
+    <w:p>
+      <w:pPr>
+        <w:rPr>
+          <w:rFonts w:cs="Arial"/>
+          <w:sz w:val="20"/>
+          <w:szCs w:val="20"/>
+        </w:rPr>
+      </w:pPr>
+      <w:r>
+        <w:rPr>
+          <w:rFonts w:cs="Arial"/>
+          <w:sz w:val="20"/>
+          <w:szCs w:val="20"/>
+        </w:rPr>
+        <w:t>FOREIGN KEY ( drug_name ) REFERENCES medications( name ) ,</w:t>
+      </w:r>
+    </w:p>
+    <w:p>
+      <w:pPr>
+        <w:rPr>
+          <w:rFonts w:cs="Arial"/>
+          <w:sz w:val="20"/>
+          <w:szCs w:val="20"/>
+        </w:rPr>
+      </w:pPr>
+      <w:r>
+        <w:rPr>
+          <w:rFonts w:cs="Arial"/>
+          <w:sz w:val="20"/>
+          <w:szCs w:val="20"/>
+        </w:rPr>
+        <w:t>PRIMARY KEY ( patient_ID, drug_name )</w:t>
+      </w:r>
+    </w:p>
+    <w:p>
+      <w:pPr>
+        <w:rPr>
+          <w:rFonts w:cs="Arial"/>
+          <w:sz w:val="20"/>
+          <w:szCs w:val="20"/>
+        </w:rPr>
+      </w:pPr>
+      <w:r>
+        <w:rPr>
+          <w:rFonts w:cs="Arial"/>
+          <w:sz w:val="20"/>
+          <w:szCs w:val="20"/>
+        </w:rPr>
+        <w:t>) ENGINE = INNODB</w:t>
+      </w:r>
+    </w:p>
+    <w:p>
+      <w:pPr>
+        <w:rPr>
+          <w:rFonts w:cs="Arial"/>
+          <w:sz w:val="20"/>
+          <w:szCs w:val="20"/>
+        </w:rPr>
+      </w:pPr>
+    </w:p>
+    <w:p>
+      <w:pPr>
+        <w:rPr>
+          <w:rFonts w:cs="Arial"/>
+          <w:sz w:val="20"/>
+          <w:szCs w:val="20"/>
+        </w:rPr>
+      </w:pPr>
+      <w:r>
+        <w:rPr>
+          <w:rFonts w:cs="Arial"/>
+          <w:sz w:val="20"/>
+          <w:szCs w:val="20"/>
+        </w:rPr>
+        <w:t>CREATE TABLE diagnosed(</w:t>
+      </w:r>
+    </w:p>
+    <w:p>
+      <w:pPr>
+        <w:rPr>
+          <w:rFonts w:cs="Arial"/>
+          <w:sz w:val="20"/>
+          <w:szCs w:val="20"/>
+        </w:rPr>
+      </w:pPr>
+      <w:r>
+        <w:rPr>
+          <w:rFonts w:cs="Arial"/>
+          <w:sz w:val="20"/>
+          <w:szCs w:val="20"/>
+        </w:rPr>
+        <w:t>patient_ID INT( 11 ) NOT NULL ,</w:t>
+      </w:r>
+    </w:p>
+    <w:p>
+      <w:pPr>
+        <w:rPr>
+          <w:rFonts w:cs="Arial"/>
+          <w:sz w:val="20"/>
+          <w:szCs w:val="20"/>
+        </w:rPr>
+      </w:pPr>
+      <w:r>
+        <w:rPr>
+          <w:rFonts w:cs="Arial"/>
+          <w:sz w:val="20"/>
+          <w:szCs w:val="20"/>
+        </w:rPr>
+        <w:t>diagnosis VARCHAR( 255 ) NOT NULL ,</w:t>
+      </w:r>
+    </w:p>
+    <w:p>
+      <w:pPr>
+        <w:rPr>
+          <w:rFonts w:cs="Arial"/>
+          <w:sz w:val="20"/>
+          <w:szCs w:val="20"/>
+        </w:rPr>
+      </w:pPr>
+      <w:r>
+        <w:rPr>
+          <w:rFonts w:cs="Arial"/>
+          <w:sz w:val="20"/>
+          <w:szCs w:val="20"/>
+        </w:rPr>
+        <w:t>FOREIGN KEY ( patient_ID ) REFERENCES patients( pID )</w:t>
+      </w:r>
+    </w:p>
+    <w:p>
+      <w:pPr>
+        <w:rPr>
+          <w:rFonts w:cs="Arial"/>
+          <w:sz w:val="20"/>
+          <w:szCs w:val="20"/>
+        </w:rPr>
+      </w:pPr>
+      <w:r>
+        <w:rPr>
+          <w:rFonts w:cs="Arial"/>
+          <w:sz w:val="20"/>
+          <w:szCs w:val="20"/>
+        </w:rPr>
+        <w:tab/>
+        <w:t>ON UPDATE CASCADE</w:t>
+      </w:r>
+    </w:p>
+    <w:p>
+      <w:pPr>
+        <w:rPr>
+          <w:rFonts w:cs="Arial"/>
+          <w:sz w:val="20"/>
+          <w:szCs w:val="20"/>
+        </w:rPr>
+      </w:pPr>
+      <w:r>
+        <w:rPr>
+          <w:rFonts w:cs="Arial"/>
+          <w:sz w:val="20"/>
+          <w:szCs w:val="20"/>
+        </w:rPr>
+        <w:tab/>
+        <w:t>ON DELETE CASCADE,</w:t>
+      </w:r>
+    </w:p>
+    <w:p>
+      <w:pPr>
+        <w:rPr>
+          <w:rFonts w:cs="Arial"/>
+          <w:sz w:val="20"/>
+          <w:szCs w:val="20"/>
+        </w:rPr>
+      </w:pPr>
+      <w:r>
+        <w:rPr>
+          <w:rFonts w:cs="Arial"/>
+          <w:sz w:val="20"/>
+          <w:szCs w:val="20"/>
+        </w:rPr>
+        <w:t xml:space="preserve">FOREIGN KEY ( diagnosis ) REFERENCES medical_conditions( name ) </w:t>
+      </w:r>
+    </w:p>
+    <w:p>
+      <w:pPr>
+        <w:rPr>
+          <w:rFonts w:cs="Arial"/>
+          <w:sz w:val="20"/>
+          <w:szCs w:val="20"/>
+        </w:rPr>
+      </w:pPr>
+      <w:r>
+        <w:rPr>
+          <w:rFonts w:cs="Arial"/>
+          <w:sz w:val="20"/>
+          <w:szCs w:val="20"/>
+        </w:rPr>
+        <w:t>ON UPDATE NO ACTION</w:t>
+      </w:r>
+    </w:p>
+    <w:p>
+      <w:pPr>
+        <w:rPr>
+          <w:rFonts w:cs="Arial"/>
+          <w:sz w:val="20"/>
+          <w:szCs w:val="20"/>
+        </w:rPr>
+      </w:pPr>
+      <w:r>
+        <w:rPr>
+          <w:rFonts w:cs="Arial"/>
+          <w:sz w:val="20"/>
+          <w:szCs w:val="20"/>
+        </w:rPr>
+        <w:t>ON DELETE NO ACTION,</w:t>
+      </w:r>
+    </w:p>
+    <w:p>
+      <w:pPr>
+        <w:rPr>
+          <w:rFonts w:cs="Arial"/>
+          <w:sz w:val="20"/>
+          <w:szCs w:val="20"/>
+        </w:rPr>
+      </w:pPr>
+      <w:r>
+        <w:rPr>
+          <w:rFonts w:cs="Arial"/>
+          <w:sz w:val="20"/>
+          <w:szCs w:val="20"/>
+        </w:rPr>
+        <w:t>PRIMARY KEY ( patient_ID, diagnosis )</w:t>
+      </w:r>
+    </w:p>
+    <w:p>
+      <w:pPr>
+        <w:rPr>
+          <w:rFonts w:cs="Arial"/>
+          <w:sz w:val="20"/>
+          <w:szCs w:val="20"/>
+        </w:rPr>
+      </w:pPr>
+      <w:r>
+        <w:rPr>
+          <w:rFonts w:cs="Arial"/>
+          <w:sz w:val="20"/>
+          <w:szCs w:val="20"/>
+        </w:rPr>
+        <w:t>) ENGINE = INNODB;</w:t>
+      </w:r>
+    </w:p>
+    <w:p>
+      <w:pPr>
+        <w:rPr>
+          <w:rFonts w:cs="Arial"/>
+          <w:sz w:val="20"/>
+          <w:szCs w:val="20"/>
+        </w:rPr>
+      </w:pPr>
+      <w:r>
+        <w:rPr>
+          <w:rFonts w:cs="Arial"/>
+          <w:sz w:val="20"/>
+          <w:szCs w:val="20"/>
+        </w:rPr>
+        <w:lastRenderedPageBreak/>
+        <w:t>-- Disable foreign key checking</w:t>
+      </w:r>
+    </w:p>
+    <w:p>
+      <w:pPr>
+        <w:rPr>
+          <w:rFonts w:cs="Arial"/>
+          <w:sz w:val="20"/>
+          <w:szCs w:val="20"/>
+        </w:rPr>
+      </w:pPr>
+      <w:r>
+        <w:rPr>
+          <w:rFonts w:cs="Arial"/>
+          <w:sz w:val="20"/>
+          <w:szCs w:val="20"/>
+        </w:rPr>
+        <w:t>SET foreign_key_checks = 0;# MySQL returned an empty result set (i.e. zero rows).</w:t>
+      </w:r>
+    </w:p>
+    <w:p>
+      <w:pPr>
+        <w:rPr>
+          <w:rFonts w:cs="Arial"/>
+          <w:sz w:val="20"/>
+          <w:szCs w:val="20"/>
+        </w:rPr>
+      </w:pPr>
+    </w:p>
+    <w:p>
+      <w:pPr>
+        <w:rPr>
+          <w:rFonts w:cs="Arial"/>
+          <w:sz w:val="20"/>
+          <w:szCs w:val="20"/>
+        </w:rPr>
+      </w:pPr>
+      <w:r>
+        <w:rPr>
+          <w:rFonts w:cs="Arial"/>
+          <w:sz w:val="20"/>
+          <w:szCs w:val="20"/>
+        </w:rPr>
+        <w:t>-- Drop all of the tables</w:t>
+      </w:r>
+    </w:p>
+    <w:p>
+      <w:pPr>
+        <w:rPr>
+          <w:rFonts w:cs="Arial"/>
+          <w:sz w:val="20"/>
+          <w:szCs w:val="20"/>
+        </w:rPr>
+      </w:pPr>
+      <w:r>
+        <w:rPr>
+          <w:rFonts w:cs="Arial"/>
+          <w:sz w:val="20"/>
+          <w:szCs w:val="20"/>
+        </w:rPr>
+        <w:t>DROP TABLE IF EXISTS medical_office_assistants, patients, appointments, medications, medical_conditions,takes,diagnosed;# MySQL returned an empty result set (i.e. zero rows).</w:t>
+      </w:r>
+    </w:p>
+    <w:p>
+      <w:pPr>
+        <w:rPr>
+          <w:rFonts w:cs="Arial"/>
+          <w:sz w:val="20"/>
+          <w:szCs w:val="20"/>
+        </w:rPr>
+      </w:pPr>
+    </w:p>
+    <w:p>
+      <w:pPr>
+        <w:rPr>
+          <w:rFonts w:cs="Arial"/>
+          <w:sz w:val="20"/>
+          <w:szCs w:val="20"/>
+        </w:rPr>
+      </w:pPr>
+      <w:r>
+        <w:rPr>
+          <w:rFonts w:cs="Arial"/>
+          <w:sz w:val="20"/>
+          <w:szCs w:val="20"/>
+        </w:rPr>
+        <w:t>-- Re-enable foreign key checking</w:t>
+      </w:r>
+    </w:p>
+    <w:p>
+      <w:pPr>
+        <w:rPr>
+          <w:rFonts w:cs="Arial"/>
+          <w:sz w:val="20"/>
+          <w:szCs w:val="20"/>
+        </w:rPr>
+      </w:pPr>
+      <w:r>
+        <w:rPr>
+          <w:rFonts w:cs="Arial"/>
+          <w:sz w:val="20"/>
+          <w:szCs w:val="20"/>
+        </w:rPr>
+        <w:t>SET foreign_key_checks = 1;# MySQL returned an empty result set (i.e. zero rows).</w:t>
+      </w:r>
     </w:p>
     <w:sectPr>
       <w:pgSz w:w="12240" w:h="15840"/>

</xml_diff>